<commit_message>
write up updates, and rounding in Predictions.csv so that it displays on Canvas
</commit_message>
<xml_diff>
--- a/playoffs_two_write_up.docx
+++ b/playoffs_two_write_up.docx
@@ -79,6 +79,20 @@
       </w:r>
       <w:r>
         <w:t>otal points, and OREB, respectively. In each section, various model types were investigated, and the most effective model was selected and developed for each outcome variable. The developed models were then used to predict game outcomes, demonstrating their predictive capabilities.</w:t>
+      </w:r>
+      <w:r>
+        <w:t xml:space="preserve"> All the code can be found at: </w:t>
+      </w:r>
+      <w:hyperlink r:id="rId10" w:history="1">
+        <w:r>
+          <w:rPr>
+            <w:rStyle w:val="Hyperlink"/>
+          </w:rPr>
+          <w:t>https://github.com/zuntue/playoffs_two</w:t>
+        </w:r>
+      </w:hyperlink>
+      <w:r>
+        <w:t>.</w:t>
       </w:r>
     </w:p>
     <w:p/>
@@ -1485,7 +1499,7 @@
       </w:r>
     </w:p>
     <w:sectPr>
-      <w:headerReference w:type="default" r:id="rId10"/>
+      <w:headerReference w:type="default" r:id="rId11"/>
       <w:pgSz w:w="12240" w:h="15840"/>
       <w:pgMar w:top="1440" w:right="1440" w:bottom="1440" w:left="1440" w:header="720" w:footer="720" w:gutter="0"/>
       <w:cols w:space="720"/>
@@ -2452,7 +2466,6 @@
     <w:name w:val="Hyperlink"/>
     <w:basedOn w:val="DefaultParagraphFont"/>
     <w:uiPriority w:val="99"/>
-    <w:semiHidden/>
     <w:unhideWhenUsed/>
     <w:rsid w:val="00D841FC"/>
     <w:rPr>
@@ -2593,6 +2606,18 @@
       <w:kern w:val="28"/>
       <w:sz w:val="56"/>
       <w:szCs w:val="56"/>
+    </w:rPr>
+  </w:style>
+  <w:style w:type="character" w:styleId="UnresolvedMention">
+    <w:name w:val="Unresolved Mention"/>
+    <w:basedOn w:val="DefaultParagraphFont"/>
+    <w:uiPriority w:val="99"/>
+    <w:semiHidden/>
+    <w:unhideWhenUsed/>
+    <w:rsid w:val="009F714E"/>
+    <w:rPr>
+      <w:color w:val="605E5C"/>
+      <w:shd w:val="clear" w:color="auto" w:fill="E1DFDD"/>
     </w:rPr>
   </w:style>
 </w:styles>

</xml_diff>

<commit_message>
more Canvas related formatting
</commit_message>
<xml_diff>
--- a/playoffs_two_write_up.docx
+++ b/playoffs_two_write_up.docx
@@ -1030,20 +1030,13 @@
         <w:t>.</w:t>
       </w:r>
     </w:p>
-    <w:p/>
-    <w:p>
-      <w:pPr>
-        <w:rPr>
-          <w:rFonts w:asciiTheme="majorHAnsi" w:eastAsiaTheme="majorEastAsia" w:hAnsiTheme="majorHAnsi" w:cstheme="majorBidi"/>
-          <w:color w:val="2F5496" w:themeColor="accent1" w:themeShade="BF"/>
-          <w:sz w:val="32"/>
-          <w:szCs w:val="32"/>
-        </w:rPr>
-      </w:pPr>
-      <w:r>
-        <w:br w:type="page"/>
-      </w:r>
-    </w:p>
+    <w:p>
+      <w:pPr>
+        <w:pStyle w:val="Heading1"/>
+      </w:pPr>
+    </w:p>
+    <w:p/>
+    <w:p/>
     <w:p>
       <w:pPr>
         <w:pStyle w:val="Heading1"/>

</xml_diff>